<commit_message>
new cycle 5 templates
</commit_message>
<xml_diff>
--- a/content/docs/proposal-templates/tessgi_mini_template_cycle5.docx
+++ b/content/docs/proposal-templates/tessgi_mini_template_cycle5.docx
@@ -109,13 +109,15 @@
         </w:rPr>
         <w:t xml:space="preserve">Proposals should eliminate language that identifies the proposers or institution, as discussed in the </w:t>
       </w:r>
-      <w:r>
-        <w:rPr>
-          <w:rFonts w:ascii="Times New Roman" w:eastAsia="Times New Roman" w:hAnsi="Times New Roman" w:cs="Times New Roman"/>
-          <w:color w:val="0000FF"/>
-        </w:rPr>
-        <w:t>Guidelines for Anonymous Proposals</w:t>
-      </w:r>
+      <w:hyperlink r:id="rId5" w:history="1">
+        <w:r>
+          <w:rPr>
+            <w:rStyle w:val="Hyperlink"/>
+            <w:rFonts w:ascii="Times New Roman" w:eastAsia="Times New Roman" w:hAnsi="Times New Roman" w:cs="Times New Roman"/>
+          </w:rPr>
+          <w:t>Guidelines for Anonymous Proposals</w:t>
+        </w:r>
+      </w:hyperlink>
       <w:r>
         <w:rPr>
           <w:rFonts w:ascii="Times New Roman" w:eastAsia="Times New Roman" w:hAnsi="Times New Roman" w:cs="Times New Roman"/>
@@ -155,7 +157,22 @@
         <w:rPr>
           <w:rFonts w:ascii="Times New Roman" w:eastAsia="Times New Roman" w:hAnsi="Times New Roman" w:cs="Times New Roman"/>
         </w:rPr>
-        <w:t xml:space="preserve">PIs are required to upload a one-page Team Expertise (insert link) PDF through a separate upload when submitting the science justification into ARK/RPS. </w:t>
+        <w:t xml:space="preserve">PIs are required to upload a one-page </w:t>
+      </w:r>
+      <w:hyperlink r:id="rId6" w:history="1">
+        <w:r>
+          <w:rPr>
+            <w:rStyle w:val="Hyperlink"/>
+            <w:rFonts w:ascii="Times New Roman" w:eastAsia="Times New Roman" w:hAnsi="Times New Roman" w:cs="Times New Roman"/>
+          </w:rPr>
+          <w:t>Team Expertise</w:t>
+        </w:r>
+      </w:hyperlink>
+      <w:r>
+        <w:rPr>
+          <w:rFonts w:ascii="Times New Roman" w:eastAsia="Times New Roman" w:hAnsi="Times New Roman" w:cs="Times New Roman"/>
+        </w:rPr>
+        <w:t xml:space="preserve"> PDF through a separate upload when submitting the science justification into ARK/RPS. </w:t>
       </w:r>
     </w:p>
     <w:p>
@@ -2198,6 +2215,29 @@
       </w:tblBorders>
     </w:tblPr>
   </w:style>
+  <w:style w:type="character" w:styleId="Hyperlink">
+    <w:name w:val="Hyperlink"/>
+    <w:basedOn w:val="DefaultParagraphFont"/>
+    <w:uiPriority w:val="99"/>
+    <w:unhideWhenUsed/>
+    <w:rsid w:val="00CF57C1"/>
+    <w:rPr>
+      <w:color w:val="0563C1" w:themeColor="hyperlink"/>
+      <w:u w:val="single"/>
+    </w:rPr>
+  </w:style>
+  <w:style w:type="character" w:styleId="UnresolvedMention">
+    <w:name w:val="Unresolved Mention"/>
+    <w:basedOn w:val="DefaultParagraphFont"/>
+    <w:uiPriority w:val="99"/>
+    <w:semiHidden/>
+    <w:unhideWhenUsed/>
+    <w:rsid w:val="00CF57C1"/>
+    <w:rPr>
+      <w:color w:val="605E5C"/>
+      <w:shd w:val="clear" w:color="auto" w:fill="E1DFDD"/>
+    </w:rPr>
+  </w:style>
 </w:styles>
 </file>
 

</xml_diff>